<commit_message>
actualizacion de nota de entrega
</commit_message>
<xml_diff>
--- a/recursos/formatos/notaentrega/notaentrega1.docx
+++ b/recursos/formatos/notaentrega/notaentrega1.docx
@@ -45,7 +45,6 @@
             <w:gridSpan w:val="4"/>
           </w:tcPr>
           <w:p>
-            <w:bookmarkStart w:id="0" w:name="_GoBack"/>
             <w:r>
               <w:rPr>
                 <w:sz w:val="36"/>
@@ -4578,6 +4577,8 @@
             </w:r>
           </w:p>
         </w:tc>
+        <w:bookmarkStart w:id="0" w:name="_GoBack"/>
+        <w:bookmarkEnd w:id="0"/>
       </w:tr>
       <w:tr>
         <w:trPr>
@@ -4754,12 +4755,11 @@
           </w:p>
         </w:tc>
       </w:tr>
-      <w:bookmarkEnd w:id="0"/>
     </w:tbl>
     <w:p/>
     <w:sectPr>
-      <w:pgSz w:w="11964" w:h="7995" w:orient="landscape" w:code="70"/>
-      <w:pgMar w:top="142" w:right="868" w:bottom="142" w:left="868" w:header="720" w:footer="720" w:gutter="0"/>
+      <w:pgSz w:w="11340" w:h="11907" w:code="70"/>
+      <w:pgMar w:top="284" w:right="284" w:bottom="425" w:left="142" w:header="720" w:footer="720" w:gutter="0"/>
       <w:cols w:space="720"/>
       <w:docGrid w:linePitch="272"/>
     </w:sectPr>

</xml_diff>

<commit_message>
Actualizacion de formatos de nota de entrega
</commit_message>
<xml_diff>
--- a/recursos/formatos/notaentrega/notaentrega1.docx
+++ b/recursos/formatos/notaentrega/notaentrega1.docx
@@ -20,20 +20,21 @@
       <w:tblGrid>
         <w:gridCol w:w="993"/>
         <w:gridCol w:w="141"/>
-        <w:gridCol w:w="4395"/>
-        <w:gridCol w:w="425"/>
+        <w:gridCol w:w="4536"/>
+        <w:gridCol w:w="284"/>
         <w:gridCol w:w="1134"/>
         <w:gridCol w:w="283"/>
         <w:gridCol w:w="831"/>
         <w:gridCol w:w="162"/>
-        <w:gridCol w:w="283"/>
-        <w:gridCol w:w="851"/>
+        <w:gridCol w:w="567"/>
+        <w:gridCol w:w="298"/>
+        <w:gridCol w:w="269"/>
         <w:gridCol w:w="1275"/>
       </w:tblGrid>
       <w:tr>
         <w:tc>
           <w:tcPr>
-            <w:tcW w:w="5529" w:type="dxa"/>
+            <w:tcW w:w="5670" w:type="dxa"/>
             <w:gridSpan w:val="3"/>
           </w:tcPr>
           <w:p>
@@ -53,7 +54,7 @@
         </w:tc>
         <w:tc>
           <w:tcPr>
-            <w:tcW w:w="3118" w:type="dxa"/>
+            <w:tcW w:w="3261" w:type="dxa"/>
             <w:gridSpan w:val="6"/>
             <w:vAlign w:val="center"/>
           </w:tcPr>
@@ -77,8 +78,8 @@
         </w:tc>
         <w:tc>
           <w:tcPr>
-            <w:tcW w:w="2126" w:type="dxa"/>
-            <w:gridSpan w:val="2"/>
+            <w:tcW w:w="1842" w:type="dxa"/>
+            <w:gridSpan w:val="3"/>
             <w:vAlign w:val="center"/>
           </w:tcPr>
           <w:p>
@@ -108,14 +109,14 @@
             <w:pPr>
               <w:rPr>
                 <w:rFonts w:asciiTheme="minorHAnsi" w:hAnsiTheme="minorHAnsi" w:cstheme="minorHAnsi"/>
-                <w:sz w:val="18"/>
-                <w:szCs w:val="18"/>
-              </w:rPr>
-            </w:pPr>
-            <w:r>
-              <w:rPr>
-                <w:rFonts w:asciiTheme="minorHAnsi" w:hAnsiTheme="minorHAnsi" w:cstheme="minorHAnsi"/>
-                <w:sz w:val="18"/>
+                <w:sz w:val="16"/>
+                <w:szCs w:val="18"/>
+              </w:rPr>
+            </w:pPr>
+            <w:r>
+              <w:rPr>
+                <w:rFonts w:asciiTheme="minorHAnsi" w:hAnsiTheme="minorHAnsi" w:cstheme="minorHAnsi"/>
+                <w:sz w:val="16"/>
                 <w:szCs w:val="18"/>
               </w:rPr>
               <w:t>CLIENTE:</w:t>
@@ -124,18 +125,19 @@
         </w:tc>
         <w:tc>
           <w:tcPr>
-            <w:tcW w:w="4395" w:type="dxa"/>
-          </w:tcPr>
-          <w:p>
-            <w:pPr>
-              <w:rPr>
-                <w:rFonts w:asciiTheme="minorHAnsi" w:hAnsiTheme="minorHAnsi" w:cstheme="minorHAnsi"/>
-              </w:rPr>
-            </w:pPr>
-            <w:r>
-              <w:rPr>
-                <w:rFonts w:asciiTheme="minorHAnsi" w:hAnsiTheme="minorHAnsi" w:cstheme="minorHAnsi"/>
-                <w:sz w:val="18"/>
+            <w:tcW w:w="4536" w:type="dxa"/>
+          </w:tcPr>
+          <w:p>
+            <w:pPr>
+              <w:rPr>
+                <w:rFonts w:asciiTheme="minorHAnsi" w:hAnsiTheme="minorHAnsi" w:cstheme="minorHAnsi"/>
+                <w:sz w:val="16"/>
+              </w:rPr>
+            </w:pPr>
+            <w:r>
+              <w:rPr>
+                <w:rFonts w:asciiTheme="minorHAnsi" w:hAnsiTheme="minorHAnsi" w:cstheme="minorHAnsi"/>
+                <w:sz w:val="16"/>
                 <w:szCs w:val="18"/>
               </w:rPr>
               <w:t>${nombre_cliente1}</w:t>
@@ -144,7 +146,7 @@
         </w:tc>
         <w:tc>
           <w:tcPr>
-            <w:tcW w:w="1559" w:type="dxa"/>
+            <w:tcW w:w="1418" w:type="dxa"/>
             <w:gridSpan w:val="2"/>
           </w:tcPr>
           <w:p>
@@ -152,12 +154,13 @@
               <w:jc w:val="right"/>
               <w:rPr>
                 <w:rFonts w:asciiTheme="minorHAnsi" w:hAnsiTheme="minorHAnsi" w:cstheme="minorHAnsi"/>
-              </w:rPr>
-            </w:pPr>
-            <w:r>
-              <w:rPr>
-                <w:rFonts w:asciiTheme="minorHAnsi" w:hAnsiTheme="minorHAnsi" w:cstheme="minorHAnsi"/>
-                <w:sz w:val="18"/>
+                <w:sz w:val="16"/>
+              </w:rPr>
+            </w:pPr>
+            <w:r>
+              <w:rPr>
+                <w:rFonts w:asciiTheme="minorHAnsi" w:hAnsiTheme="minorHAnsi" w:cstheme="minorHAnsi"/>
+                <w:sz w:val="16"/>
                 <w:szCs w:val="18"/>
               </w:rPr>
               <w:t>FECHA EMISIÓN:</w:t>
@@ -173,12 +176,13 @@
             <w:pPr>
               <w:rPr>
                 <w:rFonts w:asciiTheme="minorHAnsi" w:hAnsiTheme="minorHAnsi" w:cstheme="minorHAnsi"/>
-              </w:rPr>
-            </w:pPr>
-            <w:r>
-              <w:rPr>
-                <w:rFonts w:asciiTheme="minorHAnsi" w:hAnsiTheme="minorHAnsi" w:cstheme="minorHAnsi"/>
-                <w:sz w:val="18"/>
+                <w:sz w:val="16"/>
+              </w:rPr>
+            </w:pPr>
+            <w:r>
+              <w:rPr>
+                <w:rFonts w:asciiTheme="minorHAnsi" w:hAnsiTheme="minorHAnsi" w:cstheme="minorHAnsi"/>
+                <w:sz w:val="16"/>
                 <w:szCs w:val="18"/>
               </w:rPr>
               <w:t>${fecha1}</w:t>
@@ -187,7 +191,7 @@
         </w:tc>
         <w:tc>
           <w:tcPr>
-            <w:tcW w:w="1296" w:type="dxa"/>
+            <w:tcW w:w="1027" w:type="dxa"/>
             <w:gridSpan w:val="3"/>
           </w:tcPr>
           <w:p>
@@ -195,12 +199,13 @@
               <w:jc w:val="right"/>
               <w:rPr>
                 <w:rFonts w:asciiTheme="minorHAnsi" w:hAnsiTheme="minorHAnsi" w:cstheme="minorHAnsi"/>
-              </w:rPr>
-            </w:pPr>
-            <w:r>
-              <w:rPr>
-                <w:rFonts w:asciiTheme="minorHAnsi" w:hAnsiTheme="minorHAnsi" w:cstheme="minorHAnsi"/>
-                <w:sz w:val="18"/>
+                <w:sz w:val="16"/>
+              </w:rPr>
+            </w:pPr>
+            <w:r>
+              <w:rPr>
+                <w:rFonts w:asciiTheme="minorHAnsi" w:hAnsiTheme="minorHAnsi" w:cstheme="minorHAnsi"/>
+                <w:sz w:val="16"/>
                 <w:szCs w:val="18"/>
               </w:rPr>
               <w:t>VENDEDOR:</w:t>
@@ -209,18 +214,20 @@
         </w:tc>
         <w:tc>
           <w:tcPr>
-            <w:tcW w:w="1275" w:type="dxa"/>
-          </w:tcPr>
-          <w:p>
-            <w:pPr>
-              <w:rPr>
-                <w:rFonts w:asciiTheme="minorHAnsi" w:hAnsiTheme="minorHAnsi" w:cstheme="minorHAnsi"/>
-              </w:rPr>
-            </w:pPr>
-            <w:r>
-              <w:rPr>
-                <w:rFonts w:asciiTheme="minorHAnsi" w:hAnsiTheme="minorHAnsi" w:cstheme="minorHAnsi"/>
-                <w:sz w:val="18"/>
+            <w:tcW w:w="1544" w:type="dxa"/>
+            <w:gridSpan w:val="2"/>
+          </w:tcPr>
+          <w:p>
+            <w:pPr>
+              <w:rPr>
+                <w:rFonts w:asciiTheme="minorHAnsi" w:hAnsiTheme="minorHAnsi" w:cstheme="minorHAnsi"/>
+                <w:sz w:val="16"/>
+              </w:rPr>
+            </w:pPr>
+            <w:r>
+              <w:rPr>
+                <w:rFonts w:asciiTheme="minorHAnsi" w:hAnsiTheme="minorHAnsi" w:cstheme="minorHAnsi"/>
+                <w:sz w:val="16"/>
                 <w:szCs w:val="18"/>
               </w:rPr>
               <w:t>${vendedor1}</w:t>
@@ -238,14 +245,14 @@
             <w:pPr>
               <w:rPr>
                 <w:rFonts w:asciiTheme="minorHAnsi" w:hAnsiTheme="minorHAnsi" w:cstheme="minorHAnsi"/>
-                <w:sz w:val="18"/>
-                <w:szCs w:val="18"/>
-              </w:rPr>
-            </w:pPr>
-            <w:r>
-              <w:rPr>
-                <w:rFonts w:asciiTheme="minorHAnsi" w:hAnsiTheme="minorHAnsi" w:cstheme="minorHAnsi"/>
-                <w:sz w:val="18"/>
+                <w:sz w:val="16"/>
+                <w:szCs w:val="18"/>
+              </w:rPr>
+            </w:pPr>
+            <w:r>
+              <w:rPr>
+                <w:rFonts w:asciiTheme="minorHAnsi" w:hAnsiTheme="minorHAnsi" w:cstheme="minorHAnsi"/>
+                <w:sz w:val="16"/>
                 <w:szCs w:val="18"/>
               </w:rPr>
               <w:t>DIRECCION:</w:t>
@@ -254,18 +261,20 @@
         </w:tc>
         <w:tc>
           <w:tcPr>
-            <w:tcW w:w="4395" w:type="dxa"/>
-          </w:tcPr>
-          <w:p>
-            <w:pPr>
-              <w:rPr>
-                <w:rFonts w:asciiTheme="minorHAnsi" w:hAnsiTheme="minorHAnsi" w:cstheme="minorHAnsi"/>
-              </w:rPr>
-            </w:pPr>
-            <w:r>
-              <w:rPr>
-                <w:rFonts w:asciiTheme="minorHAnsi" w:hAnsiTheme="minorHAnsi" w:cstheme="minorHAnsi"/>
-                <w:sz w:val="18"/>
+            <w:tcW w:w="4536" w:type="dxa"/>
+            <w:vMerge w:val="restart"/>
+          </w:tcPr>
+          <w:p>
+            <w:pPr>
+              <w:rPr>
+                <w:rFonts w:asciiTheme="minorHAnsi" w:hAnsiTheme="minorHAnsi" w:cstheme="minorHAnsi"/>
+                <w:sz w:val="16"/>
+              </w:rPr>
+            </w:pPr>
+            <w:r>
+              <w:rPr>
+                <w:rFonts w:asciiTheme="minorHAnsi" w:hAnsiTheme="minorHAnsi" w:cstheme="minorHAnsi"/>
+                <w:sz w:val="16"/>
                 <w:szCs w:val="18"/>
               </w:rPr>
               <w:t>${direccion_entrega1}</w:t>
@@ -274,7 +283,7 @@
         </w:tc>
         <w:tc>
           <w:tcPr>
-            <w:tcW w:w="1559" w:type="dxa"/>
+            <w:tcW w:w="1418" w:type="dxa"/>
             <w:gridSpan w:val="2"/>
           </w:tcPr>
           <w:p>
@@ -282,12 +291,13 @@
               <w:jc w:val="right"/>
               <w:rPr>
                 <w:rFonts w:asciiTheme="minorHAnsi" w:hAnsiTheme="minorHAnsi" w:cstheme="minorHAnsi"/>
-              </w:rPr>
-            </w:pPr>
-            <w:r>
-              <w:rPr>
-                <w:rFonts w:asciiTheme="minorHAnsi" w:hAnsiTheme="minorHAnsi" w:cstheme="minorHAnsi"/>
-                <w:sz w:val="18"/>
+                <w:sz w:val="16"/>
+              </w:rPr>
+            </w:pPr>
+            <w:r>
+              <w:rPr>
+                <w:rFonts w:asciiTheme="minorHAnsi" w:hAnsiTheme="minorHAnsi" w:cstheme="minorHAnsi"/>
+                <w:sz w:val="16"/>
                 <w:szCs w:val="18"/>
               </w:rPr>
               <w:t>HORA EMISIÓN:</w:t>
@@ -303,12 +313,13 @@
             <w:pPr>
               <w:rPr>
                 <w:rFonts w:asciiTheme="minorHAnsi" w:hAnsiTheme="minorHAnsi" w:cstheme="minorHAnsi"/>
-              </w:rPr>
-            </w:pPr>
-            <w:r>
-              <w:rPr>
-                <w:rFonts w:asciiTheme="minorHAnsi" w:hAnsiTheme="minorHAnsi" w:cstheme="minorHAnsi"/>
-                <w:sz w:val="18"/>
+                <w:sz w:val="16"/>
+              </w:rPr>
+            </w:pPr>
+            <w:r>
+              <w:rPr>
+                <w:rFonts w:asciiTheme="minorHAnsi" w:hAnsiTheme="minorHAnsi" w:cstheme="minorHAnsi"/>
+                <w:sz w:val="16"/>
                 <w:szCs w:val="18"/>
               </w:rPr>
               <w:t>${hora1}</w:t>
@@ -317,7 +328,7 @@
         </w:tc>
         <w:tc>
           <w:tcPr>
-            <w:tcW w:w="1296" w:type="dxa"/>
+            <w:tcW w:w="1027" w:type="dxa"/>
             <w:gridSpan w:val="3"/>
           </w:tcPr>
           <w:p>
@@ -325,12 +336,13 @@
               <w:jc w:val="right"/>
               <w:rPr>
                 <w:rFonts w:asciiTheme="minorHAnsi" w:hAnsiTheme="minorHAnsi" w:cstheme="minorHAnsi"/>
-              </w:rPr>
-            </w:pPr>
-            <w:r>
-              <w:rPr>
-                <w:rFonts w:asciiTheme="minorHAnsi" w:hAnsiTheme="minorHAnsi" w:cstheme="minorHAnsi"/>
-                <w:sz w:val="18"/>
+                <w:sz w:val="16"/>
+              </w:rPr>
+            </w:pPr>
+            <w:r>
+              <w:rPr>
+                <w:rFonts w:asciiTheme="minorHAnsi" w:hAnsiTheme="minorHAnsi" w:cstheme="minorHAnsi"/>
+                <w:sz w:val="16"/>
                 <w:szCs w:val="18"/>
               </w:rPr>
               <w:t>CONDICION:</w:t>
@@ -339,18 +351,20 @@
         </w:tc>
         <w:tc>
           <w:tcPr>
-            <w:tcW w:w="1275" w:type="dxa"/>
-          </w:tcPr>
-          <w:p>
-            <w:pPr>
-              <w:rPr>
-                <w:rFonts w:asciiTheme="minorHAnsi" w:hAnsiTheme="minorHAnsi" w:cstheme="minorHAnsi"/>
-              </w:rPr>
-            </w:pPr>
-            <w:r>
-              <w:rPr>
-                <w:rFonts w:asciiTheme="minorHAnsi" w:hAnsiTheme="minorHAnsi" w:cstheme="minorHAnsi"/>
-                <w:sz w:val="18"/>
+            <w:tcW w:w="1544" w:type="dxa"/>
+            <w:gridSpan w:val="2"/>
+          </w:tcPr>
+          <w:p>
+            <w:pPr>
+              <w:rPr>
+                <w:rFonts w:asciiTheme="minorHAnsi" w:hAnsiTheme="minorHAnsi" w:cstheme="minorHAnsi"/>
+                <w:sz w:val="16"/>
+              </w:rPr>
+            </w:pPr>
+            <w:r>
+              <w:rPr>
+                <w:rFonts w:asciiTheme="minorHAnsi" w:hAnsiTheme="minorHAnsi" w:cstheme="minorHAnsi"/>
+                <w:sz w:val="16"/>
                 <w:szCs w:val="18"/>
               </w:rPr>
               <w:t>${condicion1}</w:t>
@@ -361,6 +375,100 @@
       <w:tr>
         <w:tc>
           <w:tcPr>
+            <w:tcW w:w="1134" w:type="dxa"/>
+            <w:gridSpan w:val="2"/>
+          </w:tcPr>
+          <w:p>
+            <w:pPr>
+              <w:rPr>
+                <w:rFonts w:asciiTheme="minorHAnsi" w:hAnsiTheme="minorHAnsi" w:cstheme="minorHAnsi"/>
+                <w:sz w:val="16"/>
+                <w:szCs w:val="18"/>
+              </w:rPr>
+            </w:pPr>
+          </w:p>
+        </w:tc>
+        <w:tc>
+          <w:tcPr>
+            <w:tcW w:w="4536" w:type="dxa"/>
+            <w:vMerge/>
+          </w:tcPr>
+          <w:p>
+            <w:pPr>
+              <w:rPr>
+                <w:rFonts w:asciiTheme="minorHAnsi" w:hAnsiTheme="minorHAnsi" w:cstheme="minorHAnsi"/>
+                <w:sz w:val="16"/>
+                <w:szCs w:val="18"/>
+              </w:rPr>
+            </w:pPr>
+          </w:p>
+        </w:tc>
+        <w:tc>
+          <w:tcPr>
+            <w:tcW w:w="1418" w:type="dxa"/>
+            <w:gridSpan w:val="2"/>
+          </w:tcPr>
+          <w:p>
+            <w:pPr>
+              <w:jc w:val="right"/>
+              <w:rPr>
+                <w:rFonts w:asciiTheme="minorHAnsi" w:hAnsiTheme="minorHAnsi" w:cstheme="minorHAnsi"/>
+                <w:sz w:val="16"/>
+                <w:szCs w:val="18"/>
+              </w:rPr>
+            </w:pPr>
+          </w:p>
+        </w:tc>
+        <w:tc>
+          <w:tcPr>
+            <w:tcW w:w="1114" w:type="dxa"/>
+            <w:gridSpan w:val="2"/>
+          </w:tcPr>
+          <w:p>
+            <w:pPr>
+              <w:rPr>
+                <w:rFonts w:asciiTheme="minorHAnsi" w:hAnsiTheme="minorHAnsi" w:cstheme="minorHAnsi"/>
+                <w:sz w:val="16"/>
+                <w:szCs w:val="18"/>
+              </w:rPr>
+            </w:pPr>
+          </w:p>
+        </w:tc>
+        <w:tc>
+          <w:tcPr>
+            <w:tcW w:w="1027" w:type="dxa"/>
+            <w:gridSpan w:val="3"/>
+          </w:tcPr>
+          <w:p>
+            <w:pPr>
+              <w:jc w:val="right"/>
+              <w:rPr>
+                <w:rFonts w:asciiTheme="minorHAnsi" w:hAnsiTheme="minorHAnsi" w:cstheme="minorHAnsi"/>
+                <w:sz w:val="16"/>
+                <w:szCs w:val="18"/>
+              </w:rPr>
+            </w:pPr>
+          </w:p>
+        </w:tc>
+        <w:tc>
+          <w:tcPr>
+            <w:tcW w:w="1544" w:type="dxa"/>
+            <w:gridSpan w:val="2"/>
+          </w:tcPr>
+          <w:p>
+            <w:pPr>
+              <w:rPr>
+                <w:rFonts w:asciiTheme="minorHAnsi" w:hAnsiTheme="minorHAnsi" w:cstheme="minorHAnsi"/>
+                <w:sz w:val="16"/>
+                <w:szCs w:val="18"/>
+              </w:rPr>
+            </w:pPr>
+          </w:p>
+        </w:tc>
+      </w:tr>
+      <w:tr>
+        <w:tc>
+          <w:tcPr>
             <w:tcW w:w="993" w:type="dxa"/>
           </w:tcPr>
           <w:p>
@@ -368,11 +476,18 @@
               <w:jc w:val="center"/>
               <w:rPr>
                 <w:rFonts w:asciiTheme="minorHAnsi" w:hAnsiTheme="minorHAnsi" w:cstheme="minorHAnsi"/>
-                <w:sz w:val="18"/>
                 <w:szCs w:val="18"/>
                 <w:u w:val="single"/>
               </w:rPr>
             </w:pPr>
+            <w:r>
+              <w:rPr>
+                <w:rFonts w:asciiTheme="minorHAnsi" w:hAnsiTheme="minorHAnsi" w:cstheme="minorHAnsi"/>
+                <w:szCs w:val="18"/>
+                <w:u w:val="single"/>
+              </w:rPr>
+              <w:t>Código</w:t>
+            </w:r>
           </w:p>
         </w:tc>
         <w:tc>
@@ -384,11 +499,18 @@
             <w:pPr>
               <w:rPr>
                 <w:rFonts w:asciiTheme="minorHAnsi" w:hAnsiTheme="minorHAnsi" w:cstheme="minorHAnsi"/>
-                <w:sz w:val="18"/>
                 <w:szCs w:val="18"/>
                 <w:u w:val="single"/>
               </w:rPr>
             </w:pPr>
+            <w:r>
+              <w:rPr>
+                <w:rFonts w:asciiTheme="minorHAnsi" w:hAnsiTheme="minorHAnsi" w:cstheme="minorHAnsi"/>
+                <w:szCs w:val="18"/>
+                <w:u w:val="single"/>
+              </w:rPr>
+              <w:t>Producto</w:t>
+            </w:r>
           </w:p>
         </w:tc>
         <w:tc>
@@ -398,14 +520,20 @@
           </w:tcPr>
           <w:p>
             <w:pPr>
-              <w:jc w:val="center"/>
-              <w:rPr>
-                <w:rFonts w:asciiTheme="minorHAnsi" w:hAnsiTheme="minorHAnsi" w:cstheme="minorHAnsi"/>
-                <w:sz w:val="18"/>
+              <w:rPr>
+                <w:rFonts w:asciiTheme="minorHAnsi" w:hAnsiTheme="minorHAnsi" w:cstheme="minorHAnsi"/>
                 <w:szCs w:val="18"/>
                 <w:u w:val="single"/>
               </w:rPr>
             </w:pPr>
+            <w:r>
+              <w:rPr>
+                <w:rFonts w:asciiTheme="minorHAnsi" w:hAnsiTheme="minorHAnsi" w:cstheme="minorHAnsi"/>
+                <w:szCs w:val="18"/>
+                <w:u w:val="single"/>
+              </w:rPr>
+              <w:t>Presentación</w:t>
+            </w:r>
           </w:p>
         </w:tc>
         <w:tc>
@@ -415,31 +543,81 @@
           </w:tcPr>
           <w:p>
             <w:pPr>
-              <w:jc w:val="center"/>
-              <w:rPr>
-                <w:rFonts w:asciiTheme="minorHAnsi" w:hAnsiTheme="minorHAnsi" w:cstheme="minorHAnsi"/>
-                <w:sz w:val="18"/>
+              <w:jc w:val="right"/>
+              <w:rPr>
+                <w:rFonts w:asciiTheme="minorHAnsi" w:hAnsiTheme="minorHAnsi" w:cstheme="minorHAnsi"/>
                 <w:szCs w:val="18"/>
                 <w:u w:val="single"/>
               </w:rPr>
             </w:pPr>
+            <w:r>
+              <w:rPr>
+                <w:rFonts w:asciiTheme="minorHAnsi" w:hAnsiTheme="minorHAnsi" w:cstheme="minorHAnsi"/>
+                <w:szCs w:val="18"/>
+                <w:u w:val="single"/>
+              </w:rPr>
+              <w:t>Cant</w:t>
+            </w:r>
+            <w:r>
+              <w:rPr>
+                <w:rFonts w:asciiTheme="minorHAnsi" w:hAnsiTheme="minorHAnsi" w:cstheme="minorHAnsi"/>
+                <w:szCs w:val="18"/>
+                <w:u w:val="single"/>
+              </w:rPr>
+              <w:t>idad</w:t>
+            </w:r>
+            <w:r>
+              <w:rPr>
+                <w:rFonts w:asciiTheme="minorHAnsi" w:hAnsiTheme="minorHAnsi" w:cstheme="minorHAnsi"/>
+                <w:szCs w:val="18"/>
+                <w:u w:val="single"/>
+              </w:rPr>
+              <w:t>.</w:t>
+            </w:r>
           </w:p>
         </w:tc>
         <w:tc>
           <w:tcPr>
             <w:tcW w:w="1134" w:type="dxa"/>
-            <w:gridSpan w:val="2"/>
-          </w:tcPr>
-          <w:p>
-            <w:pPr>
-              <w:jc w:val="center"/>
-              <w:rPr>
-                <w:rFonts w:asciiTheme="minorHAnsi" w:hAnsiTheme="minorHAnsi" w:cstheme="minorHAnsi"/>
-                <w:sz w:val="18"/>
+            <w:gridSpan w:val="3"/>
+          </w:tcPr>
+          <w:p>
+            <w:pPr>
+              <w:jc w:val="right"/>
+              <w:rPr>
+                <w:rFonts w:asciiTheme="minorHAnsi" w:hAnsiTheme="minorHAnsi" w:cstheme="minorHAnsi"/>
                 <w:szCs w:val="18"/>
                 <w:u w:val="single"/>
               </w:rPr>
             </w:pPr>
+            <w:proofErr w:type="spellStart"/>
+            <w:r>
+              <w:rPr>
+                <w:rFonts w:asciiTheme="minorHAnsi" w:hAnsiTheme="minorHAnsi" w:cstheme="minorHAnsi"/>
+                <w:szCs w:val="18"/>
+                <w:u w:val="single"/>
+              </w:rPr>
+              <w:t>Prec</w:t>
+            </w:r>
+            <w:proofErr w:type="spellEnd"/>
+            <w:r>
+              <w:rPr>
+                <w:rFonts w:asciiTheme="minorHAnsi" w:hAnsiTheme="minorHAnsi" w:cstheme="minorHAnsi"/>
+                <w:szCs w:val="18"/>
+                <w:u w:val="single"/>
+              </w:rPr>
+              <w:t xml:space="preserve">. </w:t>
+            </w:r>
+            <w:proofErr w:type="spellStart"/>
+            <w:r>
+              <w:rPr>
+                <w:rFonts w:asciiTheme="minorHAnsi" w:hAnsiTheme="minorHAnsi" w:cstheme="minorHAnsi"/>
+                <w:szCs w:val="18"/>
+                <w:u w:val="single"/>
+              </w:rPr>
+              <w:t>Unit</w:t>
+            </w:r>
+            <w:proofErr w:type="spellEnd"/>
           </w:p>
         </w:tc>
         <w:tc>
@@ -448,14 +626,21 @@
           </w:tcPr>
           <w:p>
             <w:pPr>
-              <w:jc w:val="center"/>
-              <w:rPr>
-                <w:rFonts w:asciiTheme="minorHAnsi" w:hAnsiTheme="minorHAnsi" w:cstheme="minorHAnsi"/>
-                <w:sz w:val="18"/>
+              <w:jc w:val="right"/>
+              <w:rPr>
+                <w:rFonts w:asciiTheme="minorHAnsi" w:hAnsiTheme="minorHAnsi" w:cstheme="minorHAnsi"/>
                 <w:szCs w:val="18"/>
                 <w:u w:val="single"/>
               </w:rPr>
             </w:pPr>
+            <w:r>
+              <w:rPr>
+                <w:rFonts w:asciiTheme="minorHAnsi" w:hAnsiTheme="minorHAnsi" w:cstheme="minorHAnsi"/>
+                <w:szCs w:val="18"/>
+                <w:u w:val="single"/>
+              </w:rPr>
+              <w:t>Total</w:t>
+            </w:r>
           </w:p>
         </w:tc>
       </w:tr>
@@ -466,20 +651,14 @@
           </w:tcPr>
           <w:p>
             <w:pPr>
-              <w:rPr>
-                <w:rFonts w:asciiTheme="minorHAnsi" w:hAnsiTheme="minorHAnsi" w:cstheme="minorHAnsi"/>
+              <w:jc w:val="center"/>
+              <w:rPr>
+                <w:rFonts w:asciiTheme="minorHAnsi" w:hAnsiTheme="minorHAnsi" w:cstheme="minorHAnsi"/>
+                <w:sz w:val="18"/>
                 <w:szCs w:val="18"/>
                 <w:u w:val="single"/>
               </w:rPr>
             </w:pPr>
-            <w:r>
-              <w:rPr>
-                <w:rFonts w:asciiTheme="minorHAnsi" w:hAnsiTheme="minorHAnsi" w:cstheme="minorHAnsi"/>
-                <w:szCs w:val="18"/>
-                <w:u w:val="single"/>
-              </w:rPr>
-              <w:t>Código</w:t>
-            </w:r>
           </w:p>
         </w:tc>
         <w:tc>
@@ -489,20 +668,14 @@
           </w:tcPr>
           <w:p>
             <w:pPr>
-              <w:rPr>
-                <w:rFonts w:asciiTheme="minorHAnsi" w:hAnsiTheme="minorHAnsi" w:cstheme="minorHAnsi"/>
+              <w:jc w:val="center"/>
+              <w:rPr>
+                <w:rFonts w:asciiTheme="minorHAnsi" w:hAnsiTheme="minorHAnsi" w:cstheme="minorHAnsi"/>
+                <w:sz w:val="18"/>
                 <w:szCs w:val="18"/>
                 <w:u w:val="single"/>
               </w:rPr>
             </w:pPr>
-            <w:r>
-              <w:rPr>
-                <w:rFonts w:asciiTheme="minorHAnsi" w:hAnsiTheme="minorHAnsi" w:cstheme="minorHAnsi"/>
-                <w:szCs w:val="18"/>
-                <w:u w:val="single"/>
-              </w:rPr>
-              <w:t>Producto</w:t>
-            </w:r>
           </w:p>
         </w:tc>
         <w:tc>
@@ -515,18 +688,11 @@
               <w:jc w:val="center"/>
               <w:rPr>
                 <w:rFonts w:asciiTheme="minorHAnsi" w:hAnsiTheme="minorHAnsi" w:cstheme="minorHAnsi"/>
+                <w:sz w:val="18"/>
                 <w:szCs w:val="18"/>
                 <w:u w:val="single"/>
               </w:rPr>
             </w:pPr>
-            <w:r>
-              <w:rPr>
-                <w:rFonts w:asciiTheme="minorHAnsi" w:hAnsiTheme="minorHAnsi" w:cstheme="minorHAnsi"/>
-                <w:szCs w:val="18"/>
-                <w:u w:val="single"/>
-              </w:rPr>
-              <w:t>Presentación</w:t>
-            </w:r>
           </w:p>
         </w:tc>
         <w:tc>
@@ -536,174 +702,20 @@
           </w:tcPr>
           <w:p>
             <w:pPr>
-              <w:jc w:val="right"/>
-              <w:rPr>
-                <w:rFonts w:asciiTheme="minorHAnsi" w:hAnsiTheme="minorHAnsi" w:cstheme="minorHAnsi"/>
+              <w:jc w:val="center"/>
+              <w:rPr>
+                <w:rFonts w:asciiTheme="minorHAnsi" w:hAnsiTheme="minorHAnsi" w:cstheme="minorHAnsi"/>
+                <w:sz w:val="18"/>
                 <w:szCs w:val="18"/>
                 <w:u w:val="single"/>
               </w:rPr>
             </w:pPr>
-            <w:r>
-              <w:rPr>
-                <w:rFonts w:asciiTheme="minorHAnsi" w:hAnsiTheme="minorHAnsi" w:cstheme="minorHAnsi"/>
-                <w:sz w:val="18"/>
-                <w:szCs w:val="18"/>
-                <w:u w:val="single"/>
-              </w:rPr>
-              <w:t>Cantidad</w:t>
-            </w:r>
-            <w:bookmarkStart w:id="0" w:name="_GoBack"/>
-            <w:bookmarkEnd w:id="0"/>
-            <w:r>
-              <w:rPr>
-                <w:rFonts w:asciiTheme="minorHAnsi" w:hAnsiTheme="minorHAnsi" w:cstheme="minorHAnsi"/>
-                <w:szCs w:val="18"/>
-                <w:u w:val="single"/>
-              </w:rPr>
-              <w:t>.</w:t>
-            </w:r>
           </w:p>
         </w:tc>
         <w:tc>
           <w:tcPr>
             <w:tcW w:w="1134" w:type="dxa"/>
-            <w:gridSpan w:val="2"/>
-          </w:tcPr>
-          <w:p>
-            <w:pPr>
-              <w:jc w:val="right"/>
-              <w:rPr>
-                <w:rFonts w:asciiTheme="minorHAnsi" w:hAnsiTheme="minorHAnsi" w:cstheme="minorHAnsi"/>
-                <w:szCs w:val="18"/>
-                <w:u w:val="single"/>
-              </w:rPr>
-            </w:pPr>
-            <w:proofErr w:type="spellStart"/>
-            <w:r>
-              <w:rPr>
-                <w:rFonts w:asciiTheme="minorHAnsi" w:hAnsiTheme="minorHAnsi" w:cstheme="minorHAnsi"/>
-                <w:szCs w:val="18"/>
-                <w:u w:val="single"/>
-              </w:rPr>
-              <w:t>Prec</w:t>
-            </w:r>
-            <w:proofErr w:type="spellEnd"/>
-            <w:r>
-              <w:rPr>
-                <w:rFonts w:asciiTheme="minorHAnsi" w:hAnsiTheme="minorHAnsi" w:cstheme="minorHAnsi"/>
-                <w:szCs w:val="18"/>
-                <w:u w:val="single"/>
-              </w:rPr>
-              <w:t xml:space="preserve">. </w:t>
-            </w:r>
-            <w:proofErr w:type="spellStart"/>
-            <w:r>
-              <w:rPr>
-                <w:rFonts w:asciiTheme="minorHAnsi" w:hAnsiTheme="minorHAnsi" w:cstheme="minorHAnsi"/>
-                <w:szCs w:val="18"/>
-                <w:u w:val="single"/>
-              </w:rPr>
-              <w:t>Unit</w:t>
-            </w:r>
-            <w:proofErr w:type="spellEnd"/>
-          </w:p>
-        </w:tc>
-        <w:tc>
-          <w:tcPr>
-            <w:tcW w:w="1275" w:type="dxa"/>
-          </w:tcPr>
-          <w:p>
-            <w:pPr>
-              <w:jc w:val="right"/>
-              <w:rPr>
-                <w:rFonts w:asciiTheme="minorHAnsi" w:hAnsiTheme="minorHAnsi" w:cstheme="minorHAnsi"/>
-                <w:szCs w:val="18"/>
-                <w:u w:val="single"/>
-              </w:rPr>
-            </w:pPr>
-            <w:r>
-              <w:rPr>
-                <w:rFonts w:asciiTheme="minorHAnsi" w:hAnsiTheme="minorHAnsi" w:cstheme="minorHAnsi"/>
-                <w:szCs w:val="18"/>
-                <w:u w:val="single"/>
-              </w:rPr>
-              <w:t>Total</w:t>
-            </w:r>
-          </w:p>
-        </w:tc>
-      </w:tr>
-      <w:tr>
-        <w:tc>
-          <w:tcPr>
-            <w:tcW w:w="993" w:type="dxa"/>
-          </w:tcPr>
-          <w:p>
-            <w:pPr>
-              <w:jc w:val="center"/>
-              <w:rPr>
-                <w:rFonts w:asciiTheme="minorHAnsi" w:hAnsiTheme="minorHAnsi" w:cstheme="minorHAnsi"/>
-                <w:sz w:val="18"/>
-                <w:szCs w:val="18"/>
-                <w:u w:val="single"/>
-              </w:rPr>
-            </w:pPr>
-          </w:p>
-        </w:tc>
-        <w:tc>
-          <w:tcPr>
-            <w:tcW w:w="4961" w:type="dxa"/>
             <w:gridSpan w:val="3"/>
-          </w:tcPr>
-          <w:p>
-            <w:pPr>
-              <w:jc w:val="center"/>
-              <w:rPr>
-                <w:rFonts w:asciiTheme="minorHAnsi" w:hAnsiTheme="minorHAnsi" w:cstheme="minorHAnsi"/>
-                <w:sz w:val="18"/>
-                <w:szCs w:val="18"/>
-                <w:u w:val="single"/>
-              </w:rPr>
-            </w:pPr>
-          </w:p>
-        </w:tc>
-        <w:tc>
-          <w:tcPr>
-            <w:tcW w:w="1417" w:type="dxa"/>
-            <w:gridSpan w:val="2"/>
-          </w:tcPr>
-          <w:p>
-            <w:pPr>
-              <w:jc w:val="center"/>
-              <w:rPr>
-                <w:rFonts w:asciiTheme="minorHAnsi" w:hAnsiTheme="minorHAnsi" w:cstheme="minorHAnsi"/>
-                <w:sz w:val="18"/>
-                <w:szCs w:val="18"/>
-                <w:u w:val="single"/>
-              </w:rPr>
-            </w:pPr>
-          </w:p>
-        </w:tc>
-        <w:tc>
-          <w:tcPr>
-            <w:tcW w:w="993" w:type="dxa"/>
-            <w:gridSpan w:val="2"/>
-          </w:tcPr>
-          <w:p>
-            <w:pPr>
-              <w:jc w:val="center"/>
-              <w:rPr>
-                <w:rFonts w:asciiTheme="minorHAnsi" w:hAnsiTheme="minorHAnsi" w:cstheme="minorHAnsi"/>
-                <w:sz w:val="18"/>
-                <w:szCs w:val="18"/>
-                <w:u w:val="single"/>
-              </w:rPr>
-            </w:pPr>
-          </w:p>
-        </w:tc>
-        <w:tc>
-          <w:tcPr>
-            <w:tcW w:w="1134" w:type="dxa"/>
-            <w:gridSpan w:val="2"/>
           </w:tcPr>
           <w:p>
             <w:pPr>
@@ -2172,7 +2184,7 @@
         <w:tc>
           <w:tcPr>
             <w:tcW w:w="1134" w:type="dxa"/>
-            <w:gridSpan w:val="2"/>
+            <w:gridSpan w:val="3"/>
           </w:tcPr>
           <w:p>
             <w:pPr>
@@ -2974,7 +2986,7 @@
         <w:tc>
           <w:tcPr>
             <w:tcW w:w="1134" w:type="dxa"/>
-            <w:gridSpan w:val="2"/>
+            <w:gridSpan w:val="3"/>
           </w:tcPr>
           <w:p>
             <w:pPr>
@@ -3186,6 +3198,8 @@
           <w:lang w:val="en-US"/>
         </w:rPr>
       </w:pPr>
+      <w:bookmarkStart w:id="0" w:name="_GoBack"/>
+      <w:bookmarkEnd w:id="0"/>
     </w:p>
     <w:sectPr>
       <w:pgSz w:w="12755" w:h="7937"/>
@@ -4182,7 +4196,7 @@
 </file>
 
 <file path=customXml/itemProps1.xml><?xml version="1.0" encoding="utf-8"?>
-<ds:datastoreItem xmlns:ds="http://schemas.openxmlformats.org/officeDocument/2006/customXml" ds:itemID="{AE4DEE89-5B1A-4FFB-8768-20412EF1299A}">
+<ds:datastoreItem xmlns:ds="http://schemas.openxmlformats.org/officeDocument/2006/customXml" ds:itemID="{B455A30A-EA09-4157-AE66-ABAF0AD6DD32}">
   <ds:schemaRefs>
     <ds:schemaRef ds:uri="http://schemas.openxmlformats.org/officeDocument/2006/bibliography"/>
   </ds:schemaRefs>

</xml_diff>